<commit_message>
added German translation of sample.md
</commit_message>
<xml_diff>
--- a/markdownlint-syntax.docx
+++ b/markdownlint-syntax.docx
@@ -26,580 +26,12 @@
     </w:p>
     <w:p>
       <w:pPr>
-        <w:jc w:val="center"/>
-        <w:rPr>
-          <w:b/>
-          <w:bCs/>
-          <w:sz w:val="32"/>
-          <w:szCs w:val="32"/>
-          <w:lang w:val="de-DE"/>
-        </w:rPr>
-      </w:pPr>
-    </w:p>
-    <w:p>
-      <w:pPr>
-        <w:pStyle w:val="ListParagraph"/>
-        <w:numPr>
-          <w:ilvl w:val="0"/>
-          <w:numId w:val="1"/>
-        </w:numPr>
         <w:jc w:val="both"/>
         <w:rPr>
           <w:sz w:val="24"/>
           <w:szCs w:val="24"/>
-          <w:lang w:val="de-DE"/>
-        </w:rPr>
-      </w:pPr>
-      <w:r>
-        <w:rPr>
-          <w:sz w:val="24"/>
-          <w:szCs w:val="24"/>
-          <w:lang w:val="de-DE"/>
-        </w:rPr>
-        <w:t>Kurze Beschreibung von markdownlint</w:t>
-      </w:r>
-    </w:p>
-    <w:p>
-      <w:pPr>
-        <w:pStyle w:val="ListParagraph"/>
-        <w:numPr>
-          <w:ilvl w:val="1"/>
-          <w:numId w:val="1"/>
-        </w:numPr>
-        <w:jc w:val="both"/>
-        <w:rPr>
-          <w:sz w:val="24"/>
-          <w:szCs w:val="24"/>
-          <w:lang w:val="de-DE"/>
-        </w:rPr>
-      </w:pPr>
-      <w:r>
-        <w:rPr>
-          <w:sz w:val="24"/>
-          <w:szCs w:val="24"/>
-          <w:lang w:val="de-DE"/>
-        </w:rPr>
-        <w:t>VSCode Extension</w:t>
-      </w:r>
-    </w:p>
-    <w:p>
-      <w:pPr>
-        <w:pStyle w:val="ListParagraph"/>
-        <w:numPr>
-          <w:ilvl w:val="1"/>
-          <w:numId w:val="1"/>
-        </w:numPr>
-        <w:jc w:val="both"/>
-        <w:rPr>
-          <w:sz w:val="24"/>
-          <w:szCs w:val="24"/>
-          <w:lang w:val="de-DE"/>
-        </w:rPr>
-      </w:pPr>
-      <w:r>
-        <w:rPr>
-          <w:sz w:val="24"/>
-          <w:szCs w:val="24"/>
-          <w:lang w:val="de-DE"/>
-        </w:rPr>
-        <w:t xml:space="preserve">Entwickelt von </w:t>
-      </w:r>
-      <w:r>
-        <w:rPr>
-          <w:sz w:val="24"/>
-          <w:szCs w:val="24"/>
-          <w:lang w:val="de-DE"/>
-        </w:rPr>
-        <w:t>David Anson</w:t>
-      </w:r>
-    </w:p>
-    <w:p>
-      <w:pPr>
-        <w:pStyle w:val="ListParagraph"/>
-        <w:numPr>
-          <w:ilvl w:val="1"/>
-          <w:numId w:val="1"/>
-        </w:numPr>
-        <w:jc w:val="both"/>
-        <w:rPr>
-          <w:sz w:val="24"/>
-          <w:szCs w:val="24"/>
-        </w:rPr>
-      </w:pPr>
-      <w:r>
-        <w:rPr>
-          <w:sz w:val="24"/>
-          <w:szCs w:val="24"/>
-        </w:rPr>
-        <w:t>Github:</w:t>
-      </w:r>
-      <w:r>
-        <w:rPr>
-          <w:sz w:val="24"/>
-          <w:szCs w:val="24"/>
-        </w:rPr>
-        <w:t xml:space="preserve"> </w:t>
-      </w:r>
-      <w:r>
-        <w:rPr>
-          <w:sz w:val="24"/>
-          <w:szCs w:val="24"/>
-        </w:rPr>
-        <w:t>https://github.com/DavidAnson/markdownlint</w:t>
-      </w:r>
-      <w:r>
-        <w:rPr>
-          <w:sz w:val="24"/>
-          <w:szCs w:val="24"/>
-        </w:rPr>
-        <w:t xml:space="preserve"> </w:t>
-      </w:r>
-    </w:p>
-    <w:p>
-      <w:pPr>
-        <w:pStyle w:val="ListParagraph"/>
-        <w:numPr>
-          <w:ilvl w:val="0"/>
-          <w:numId w:val="1"/>
-        </w:numPr>
-        <w:jc w:val="both"/>
-        <w:rPr>
-          <w:sz w:val="24"/>
-          <w:szCs w:val="24"/>
-          <w:lang w:val="de-DE"/>
-        </w:rPr>
-      </w:pPr>
-      <w:r>
-        <w:rPr>
-          <w:sz w:val="24"/>
-          <w:szCs w:val="24"/>
-          <w:lang w:val="de-DE"/>
-        </w:rPr>
-        <w:t xml:space="preserve">Formatierung und </w:t>
-      </w:r>
-      <w:r>
-        <w:rPr>
-          <w:sz w:val="24"/>
-          <w:szCs w:val="24"/>
-          <w:lang w:val="de-DE"/>
-        </w:rPr>
-        <w:t>Syntax von Markdown</w:t>
-      </w:r>
-    </w:p>
-    <w:p>
-      <w:pPr>
-        <w:pStyle w:val="ListParagraph"/>
-        <w:numPr>
-          <w:ilvl w:val="1"/>
-          <w:numId w:val="1"/>
-        </w:numPr>
-        <w:jc w:val="both"/>
-        <w:rPr>
-          <w:sz w:val="24"/>
-          <w:szCs w:val="24"/>
-          <w:lang w:val="de-DE"/>
-        </w:rPr>
-      </w:pPr>
-      <w:r>
-        <w:rPr>
-          <w:sz w:val="24"/>
-          <w:szCs w:val="24"/>
-          <w:lang w:val="de-DE"/>
-        </w:rPr>
-        <w:t>Basics</w:t>
-      </w:r>
-    </w:p>
-    <w:p>
-      <w:pPr>
-        <w:pStyle w:val="ListParagraph"/>
-        <w:numPr>
-          <w:ilvl w:val="1"/>
-          <w:numId w:val="1"/>
-        </w:numPr>
-        <w:jc w:val="both"/>
-        <w:rPr>
-          <w:sz w:val="24"/>
-          <w:szCs w:val="24"/>
-          <w:lang w:val="de-DE"/>
-        </w:rPr>
-      </w:pPr>
-      <w:r>
-        <w:rPr>
-          <w:sz w:val="24"/>
-          <w:szCs w:val="24"/>
-          <w:lang w:val="de-DE"/>
-        </w:rPr>
-        <w:t>Fortgeschrittene Formatierung</w:t>
-      </w:r>
-    </w:p>
-    <w:p>
-      <w:pPr>
-        <w:pStyle w:val="ListParagraph"/>
-        <w:numPr>
-          <w:ilvl w:val="0"/>
-          <w:numId w:val="1"/>
-        </w:numPr>
-        <w:jc w:val="both"/>
-        <w:rPr>
-          <w:sz w:val="24"/>
-          <w:szCs w:val="24"/>
-          <w:lang w:val="de-DE"/>
-        </w:rPr>
-      </w:pPr>
-      <w:r>
-        <w:rPr>
-          <w:sz w:val="24"/>
-          <w:szCs w:val="24"/>
-          <w:lang w:val="de-DE"/>
-        </w:rPr>
-        <w:t>Markdownlint</w:t>
-      </w:r>
-    </w:p>
-    <w:p>
-      <w:pPr>
-        <w:pStyle w:val="ListParagraph"/>
-        <w:numPr>
-          <w:ilvl w:val="1"/>
-          <w:numId w:val="1"/>
-        </w:numPr>
-        <w:jc w:val="both"/>
-        <w:rPr>
-          <w:sz w:val="24"/>
-          <w:szCs w:val="24"/>
-          <w:lang w:val="de-DE"/>
-        </w:rPr>
-      </w:pPr>
-      <w:r>
-        <w:rPr>
-          <w:sz w:val="24"/>
-          <w:szCs w:val="24"/>
-          <w:lang w:val="de-DE"/>
-        </w:rPr>
-        <w:t>Es wird „purer“ Markdown benutzt, keine HTML-Tags</w:t>
-      </w:r>
-    </w:p>
-    <w:p>
-      <w:pPr>
-        <w:pStyle w:val="ListParagraph"/>
-        <w:numPr>
-          <w:ilvl w:val="1"/>
-          <w:numId w:val="1"/>
-        </w:numPr>
-        <w:jc w:val="both"/>
-        <w:rPr>
-          <w:sz w:val="24"/>
-          <w:szCs w:val="24"/>
-          <w:lang w:val="de-DE"/>
-        </w:rPr>
-      </w:pPr>
-      <w:r>
-        <w:rPr>
-          <w:sz w:val="24"/>
-          <w:szCs w:val="24"/>
-          <w:lang w:val="de-DE"/>
-        </w:rPr>
-        <w:t>Einrichtung</w:t>
-      </w:r>
-      <w:r>
-        <w:rPr>
-          <w:sz w:val="24"/>
-          <w:szCs w:val="24"/>
-          <w:lang w:val="de-DE"/>
-        </w:rPr>
-        <w:t xml:space="preserve"> – Installation direkt in VSCode</w:t>
-      </w:r>
-    </w:p>
-    <w:p>
-      <w:pPr>
-        <w:pStyle w:val="ListParagraph"/>
-        <w:numPr>
-          <w:ilvl w:val="1"/>
-          <w:numId w:val="1"/>
-        </w:numPr>
-        <w:jc w:val="both"/>
-        <w:rPr>
-          <w:sz w:val="24"/>
-          <w:szCs w:val="24"/>
-          <w:lang w:val="de-DE"/>
-        </w:rPr>
-      </w:pPr>
-      <w:r>
-        <w:rPr>
-          <w:sz w:val="24"/>
-          <w:szCs w:val="24"/>
-          <w:lang w:val="de-DE"/>
-        </w:rPr>
-        <w:t>Regelsatz</w:t>
-      </w:r>
-      <w:r>
-        <w:rPr>
-          <w:sz w:val="24"/>
-          <w:szCs w:val="24"/>
-          <w:lang w:val="de-DE"/>
-        </w:rPr>
-        <w:t xml:space="preserve"> – nicht formal; nach dem „puren“ Markdown orientiert -</w:t>
-      </w:r>
-      <w:r>
-        <w:rPr>
-          <w:sz w:val="24"/>
-          <w:szCs w:val="24"/>
-          <w:lang w:val="de-DE"/>
-        </w:rPr>
-        <w:t>&gt;</w:t>
-      </w:r>
-      <w:r>
-        <w:rPr>
-          <w:sz w:val="24"/>
-          <w:szCs w:val="24"/>
-          <w:lang w:val="de-DE"/>
-        </w:rPr>
-        <w:t xml:space="preserve"> sichert einen hohen Grad an Kompatibilität</w:t>
-      </w:r>
-    </w:p>
-    <w:p>
-      <w:pPr>
-        <w:pStyle w:val="ListParagraph"/>
-        <w:numPr>
-          <w:ilvl w:val="1"/>
-          <w:numId w:val="1"/>
-        </w:numPr>
-        <w:jc w:val="both"/>
-        <w:rPr>
-          <w:sz w:val="24"/>
-          <w:szCs w:val="24"/>
-          <w:lang w:val="de-DE"/>
-        </w:rPr>
-      </w:pPr>
-      <w:r>
-        <w:rPr>
-          <w:sz w:val="24"/>
-          <w:szCs w:val="24"/>
-          <w:lang w:val="de-DE"/>
-        </w:rPr>
-        <w:t>Regeln ändern oder überschreiben</w:t>
-      </w:r>
-      <w:r>
-        <w:rPr>
-          <w:sz w:val="24"/>
-          <w:szCs w:val="24"/>
-          <w:lang w:val="de-DE"/>
-        </w:rPr>
-        <w:t xml:space="preserve"> – wenn man trotzdem andere Sprachen einsetzen will oder spezielle Formatierung benötigt wird. Davon wird aber abgeraten, wenn die Kompatibilität eine höhere Priorität besitzt.</w:t>
-      </w:r>
-    </w:p>
-    <w:p>
-      <w:pPr>
-        <w:pStyle w:val="ListParagraph"/>
-        <w:numPr>
-          <w:ilvl w:val="0"/>
-          <w:numId w:val="1"/>
-        </w:numPr>
-        <w:jc w:val="both"/>
-        <w:rPr>
-          <w:sz w:val="24"/>
-          <w:szCs w:val="24"/>
-          <w:lang w:val="de-DE"/>
-        </w:rPr>
-      </w:pPr>
-      <w:r>
-        <w:rPr>
-          <w:sz w:val="24"/>
-          <w:szCs w:val="24"/>
-          <w:lang w:val="de-DE"/>
-        </w:rPr>
-        <w:t>Beispiele</w:t>
-      </w:r>
-    </w:p>
-    <w:p>
-      <w:pPr>
-        <w:pStyle w:val="ListParagraph"/>
-        <w:numPr>
-          <w:ilvl w:val="1"/>
-          <w:numId w:val="1"/>
-        </w:numPr>
-        <w:jc w:val="both"/>
-        <w:rPr>
-          <w:sz w:val="24"/>
-          <w:szCs w:val="24"/>
-          <w:lang w:val="de-DE"/>
-        </w:rPr>
-      </w:pPr>
-      <w:r>
-        <w:rPr>
-          <w:sz w:val="24"/>
-          <w:szCs w:val="24"/>
-          <w:lang w:val="de-DE"/>
-        </w:rPr>
-        <w:t xml:space="preserve">Datei - sample.md </w:t>
-      </w:r>
-    </w:p>
-    <w:p>
-      <w:pPr>
-        <w:pStyle w:val="ListParagraph"/>
-        <w:numPr>
-          <w:ilvl w:val="0"/>
-          <w:numId w:val="1"/>
-        </w:numPr>
-        <w:jc w:val="both"/>
-        <w:rPr>
-          <w:sz w:val="24"/>
-          <w:szCs w:val="24"/>
-          <w:lang w:val="de-DE"/>
-        </w:rPr>
-      </w:pPr>
-      <w:r>
-        <w:rPr>
-          <w:sz w:val="24"/>
-          <w:szCs w:val="24"/>
-          <w:lang w:val="de-DE"/>
-        </w:rPr>
-        <w:t>Hilfreiche Links</w:t>
-      </w:r>
-    </w:p>
-    <w:p>
-      <w:pPr>
-        <w:pStyle w:val="ListParagraph"/>
-        <w:numPr>
-          <w:ilvl w:val="1"/>
-          <w:numId w:val="1"/>
-        </w:numPr>
-        <w:jc w:val="both"/>
-        <w:rPr>
-          <w:sz w:val="24"/>
-          <w:szCs w:val="24"/>
-          <w:lang w:val="de-DE"/>
-        </w:rPr>
-      </w:pPr>
-      <w:r>
-        <w:rPr>
-          <w:sz w:val="24"/>
-          <w:szCs w:val="24"/>
-          <w:lang w:val="de-DE"/>
-        </w:rPr>
-        <w:t>Liste aufführen</w:t>
-      </w:r>
-    </w:p>
-    <w:p>
-      <w:pPr>
-        <w:jc w:val="both"/>
-        <w:rPr>
-          <w:sz w:val="24"/>
-          <w:szCs w:val="24"/>
-          <w:lang w:val="de-DE"/>
-        </w:rPr>
-      </w:pPr>
-    </w:p>
-    <w:p>
-      <w:pPr>
-        <w:jc w:val="both"/>
-        <w:rPr>
-          <w:sz w:val="24"/>
-          <w:szCs w:val="24"/>
-          <w:lang w:val="de-DE"/>
-        </w:rPr>
-      </w:pPr>
-      <w:r>
-        <w:rPr>
-          <w:sz w:val="24"/>
-          <w:szCs w:val="24"/>
-          <w:lang w:val="de-DE"/>
-        </w:rPr>
-        <w:t xml:space="preserve">Markdownlint ist eine Extension für die Entwicklungsumgebung Visual Studio Code, welches die Erstellung von Markdown-Dokumentation unterstützt. Es funktioniert sowohl als Style Checker, als auch als Linter, welcher der Code gegenüber einen Regelsatz analysiert. Falls </w:t>
-      </w:r>
-      <w:r>
-        <w:rPr>
-          <w:sz w:val="24"/>
-          <w:szCs w:val="24"/>
-          <w:lang w:val="de-DE"/>
-        </w:rPr>
-        <w:t>eine Regel</w:t>
-      </w:r>
-      <w:r>
-        <w:rPr>
-          <w:sz w:val="24"/>
-          <w:szCs w:val="24"/>
-          <w:lang w:val="de-DE"/>
-        </w:rPr>
-        <w:t xml:space="preserve"> verletzt wird, gibt der Linter eine </w:t>
-      </w:r>
-      <w:r>
-        <w:rPr>
-          <w:sz w:val="24"/>
-          <w:szCs w:val="24"/>
-          <w:lang w:val="de-DE"/>
-        </w:rPr>
-        <w:t>W</w:t>
-      </w:r>
-      <w:r>
-        <w:rPr>
-          <w:sz w:val="24"/>
-          <w:szCs w:val="24"/>
-          <w:lang w:val="de-DE"/>
-        </w:rPr>
-        <w:t xml:space="preserve">arnung zurück. </w:t>
-      </w:r>
-    </w:p>
-    <w:p>
-      <w:pPr>
-        <w:jc w:val="both"/>
-        <w:rPr>
-          <w:sz w:val="24"/>
-          <w:szCs w:val="24"/>
-          <w:lang w:val="de-DE"/>
-        </w:rPr>
-      </w:pPr>
-      <w:r>
-        <w:rPr>
-          <w:sz w:val="24"/>
-          <w:szCs w:val="24"/>
-          <w:lang w:val="de-DE"/>
-        </w:rPr>
-        <w:t xml:space="preserve">Es wird der voreingestellte Regelsatz der Extension verwendet. Obwohl diese Regelliste nicht offiziell ist, ist die Benutzung ohne Änderungen empfehlenswert. Der Grund dafür ist, dass er sich an dem „puren“ markdown-Syntax ohne HTML orientiert, was ein hoher Grad an Kompatibilität bringt. Bei Bedarf kann dieser Regelsatz erweitert, geändert oder sogar überschrieben werden. Davon wird aber abgeraten, falls die </w:t>
-      </w:r>
-      <w:r>
-        <w:rPr>
-          <w:sz w:val="24"/>
-          <w:szCs w:val="24"/>
-          <w:lang w:val="de-DE"/>
-        </w:rPr>
-        <w:t>Kompatibilität eine höhere Priorität besitzt.</w:t>
-      </w:r>
-    </w:p>
-    <w:p>
-      <w:pPr>
-        <w:jc w:val="both"/>
-        <w:rPr>
-          <w:sz w:val="24"/>
-          <w:szCs w:val="24"/>
-          <w:lang w:val="de-DE"/>
-        </w:rPr>
-      </w:pPr>
-      <w:r>
-        <w:rPr>
-          <w:sz w:val="24"/>
-          <w:szCs w:val="24"/>
-          <w:lang w:val="de-DE"/>
-        </w:rPr>
-        <w:t>D</w:t>
-      </w:r>
-      <w:r>
-        <w:rPr>
-          <w:sz w:val="24"/>
-          <w:szCs w:val="24"/>
-          <w:lang w:val="de-DE"/>
-        </w:rPr>
-        <w:t xml:space="preserve">er komplette Regelsatz </w:t>
-      </w:r>
-      <w:bookmarkStart w:id="0" w:name="_GoBack"/>
-      <w:bookmarkEnd w:id="0"/>
-      <w:r>
-        <w:rPr>
-          <w:sz w:val="24"/>
-          <w:szCs w:val="24"/>
-          <w:lang w:val="de-DE"/>
-        </w:rPr>
-        <w:t xml:space="preserve">findet man unter </w:t>
-      </w:r>
+        </w:rPr>
+      </w:pPr>
       <w:hyperlink r:id="rId5" w:history="1">
         <w:r>
           <w:rPr>
@@ -608,7 +40,7 @@
             <w:szCs w:val="24"/>
             <w:lang w:val="de-DE"/>
           </w:rPr>
-          <w:t>diesem L</w:t>
+          <w:t>Wikipe</w:t>
         </w:r>
         <w:r>
           <w:rPr>
@@ -617,7 +49,7 @@
             <w:szCs w:val="24"/>
             <w:lang w:val="de-DE"/>
           </w:rPr>
-          <w:t>i</w:t>
+          <w:t>d</w:t>
         </w:r>
         <w:r>
           <w:rPr>
@@ -626,9 +58,136 @@
             <w:szCs w:val="24"/>
             <w:lang w:val="de-DE"/>
           </w:rPr>
-          <w:t>nk</w:t>
+          <w:t>ia</w:t>
+        </w:r>
+        <w:r>
+          <w:rPr>
+            <w:rStyle w:val="Hyperlink"/>
+            <w:sz w:val="24"/>
+            <w:szCs w:val="24"/>
+            <w:lang w:val="de-DE"/>
+          </w:rPr>
+          <w:t>-Artikel zur Markdown</w:t>
         </w:r>
       </w:hyperlink>
+    </w:p>
+    <w:p>
+      <w:pPr>
+        <w:jc w:val="both"/>
+        <w:rPr>
+          <w:sz w:val="24"/>
+          <w:szCs w:val="24"/>
+          <w:lang w:val="de-DE"/>
+        </w:rPr>
+      </w:pPr>
+      <w:r>
+        <w:rPr>
+          <w:sz w:val="24"/>
+          <w:szCs w:val="24"/>
+          <w:lang w:val="de-DE"/>
+        </w:rPr>
+        <w:t>Markdown ist</w:t>
+      </w:r>
+      <w:r>
+        <w:rPr>
+          <w:sz w:val="24"/>
+          <w:szCs w:val="24"/>
+          <w:lang w:val="de-DE"/>
+        </w:rPr>
+        <w:t xml:space="preserve"> eine vereinfachte Auszeichnungssprache, welche das Ziel hat, </w:t>
+      </w:r>
+      <w:r>
+        <w:rPr>
+          <w:sz w:val="24"/>
+          <w:szCs w:val="24"/>
+          <w:lang w:val="de-DE"/>
+        </w:rPr>
+        <w:t>das Ausgangsformat eines Textes leicht lesbar zu machen, ohne dass eine weitere Konvertierung nötig ist.</w:t>
+      </w:r>
+      <w:r>
+        <w:rPr>
+          <w:sz w:val="24"/>
+          <w:szCs w:val="24"/>
+          <w:lang w:val="de-DE"/>
+        </w:rPr>
+        <w:t xml:space="preserve"> Diese Sprache wird oft für die Erstellung von Readme-Dateien </w:t>
+      </w:r>
+      <w:r>
+        <w:rPr>
+          <w:sz w:val="24"/>
+          <w:szCs w:val="24"/>
+          <w:lang w:val="de-DE"/>
+        </w:rPr>
+        <w:t>auf Entwicklungsplattformen</w:t>
+      </w:r>
+      <w:r>
+        <w:rPr>
+          <w:sz w:val="24"/>
+          <w:szCs w:val="24"/>
+          <w:lang w:val="de-DE"/>
+        </w:rPr>
+        <w:t xml:space="preserve"> benutzt oder als Sprache für Software-Dokumentation. </w:t>
+      </w:r>
+    </w:p>
+    <w:p>
+      <w:pPr>
+        <w:jc w:val="both"/>
+        <w:rPr>
+          <w:sz w:val="24"/>
+          <w:szCs w:val="24"/>
+          <w:lang w:val="de-DE"/>
+        </w:rPr>
+      </w:pPr>
+      <w:r>
+        <w:rPr>
+          <w:sz w:val="24"/>
+          <w:szCs w:val="24"/>
+          <w:lang w:val="de-DE"/>
+        </w:rPr>
+        <w:t xml:space="preserve">Im Gegensatz zu anderen Sprachen ist Markdown nicht vollständig standardisiert. Da die Standard-Implementation nicht immer ausreichend ist, hat man </w:t>
+      </w:r>
+      <w:r>
+        <w:rPr>
+          <w:sz w:val="24"/>
+          <w:szCs w:val="24"/>
+          <w:lang w:val="de-DE"/>
+        </w:rPr>
+        <w:t xml:space="preserve">Variationen entwickelt (die sog. Dialekte), welche die Nutzung gebräuchlicher Elemente erlauben (wie z.B. Tabellen). Des Weiteren können auch HTML-Elemente benutzt, um die Syntax noch weiter zu erweitern. Da die Mehrheit der Dialekte für die Erfüllung spezifischer Bedürfnisse entwickelt worden sind, </w:t>
+      </w:r>
+    </w:p>
+    <w:p>
+      <w:pPr>
+        <w:jc w:val="both"/>
+        <w:rPr>
+          <w:sz w:val="24"/>
+          <w:szCs w:val="24"/>
+          <w:lang w:val="de-DE"/>
+        </w:rPr>
+      </w:pPr>
+      <w:r>
+        <w:rPr>
+          <w:sz w:val="24"/>
+          <w:szCs w:val="24"/>
+          <w:lang w:val="de-DE"/>
+        </w:rPr>
+        <w:t xml:space="preserve">Markdown-Dateien besitzen das Suffix .md. </w:t>
+      </w:r>
+      <w:r>
+        <w:rPr>
+          <w:sz w:val="24"/>
+          <w:szCs w:val="24"/>
+          <w:lang w:val="de-DE"/>
+        </w:rPr>
+        <w:t>Für die Erstellung und B</w:t>
+      </w:r>
+      <w:r>
+        <w:rPr>
+          <w:sz w:val="24"/>
+          <w:szCs w:val="24"/>
+          <w:lang w:val="de-DE"/>
+        </w:rPr>
+        <w:t>earbeitung von Markdown-Dokumenten wird ein Text-Editor benötigt</w:t>
+      </w:r>
       <w:r>
         <w:rPr>
           <w:sz w:val="24"/>
@@ -637,6 +196,1042 @@
         </w:rPr>
         <w:t xml:space="preserve">. </w:t>
       </w:r>
+      <w:r>
+        <w:rPr>
+          <w:sz w:val="24"/>
+          <w:szCs w:val="24"/>
+          <w:lang w:val="de-DE"/>
+        </w:rPr>
+        <w:t xml:space="preserve">Auch die gängigen IDE`s unterstützen die Erstellung von Markdown-Inhalten, mithilfe von Interpretationsplugins. </w:t>
+      </w:r>
+      <w:r>
+        <w:rPr>
+          <w:sz w:val="24"/>
+          <w:szCs w:val="24"/>
+          <w:lang w:val="de-DE"/>
+        </w:rPr>
+        <w:t>Die Beispiele in dieser Anleitung w</w:t>
+      </w:r>
+      <w:r>
+        <w:rPr>
+          <w:sz w:val="24"/>
+          <w:szCs w:val="24"/>
+          <w:lang w:val="de-DE"/>
+        </w:rPr>
+        <w:t>u</w:t>
+      </w:r>
+      <w:r>
+        <w:rPr>
+          <w:sz w:val="24"/>
+          <w:szCs w:val="24"/>
+          <w:lang w:val="de-DE"/>
+        </w:rPr>
+        <w:t>rden in Visual Studio Code</w:t>
+      </w:r>
+      <w:r>
+        <w:rPr>
+          <w:sz w:val="24"/>
+          <w:szCs w:val="24"/>
+          <w:lang w:val="de-DE"/>
+        </w:rPr>
+        <w:t xml:space="preserve"> erstellt, für das Syntax-Highlight wurde die Erweiterung </w:t>
+      </w:r>
+      <w:hyperlink r:id="rId6" w:history="1">
+        <w:r>
+          <w:rPr>
+            <w:rStyle w:val="Hyperlink"/>
+            <w:sz w:val="24"/>
+            <w:szCs w:val="24"/>
+            <w:lang w:val="de-DE"/>
+          </w:rPr>
+          <w:t>markdownlint</w:t>
+        </w:r>
+      </w:hyperlink>
+      <w:r>
+        <w:rPr>
+          <w:sz w:val="24"/>
+          <w:szCs w:val="24"/>
+          <w:lang w:val="de-DE"/>
+        </w:rPr>
+        <w:t xml:space="preserve"> genutzt.</w:t>
+      </w:r>
+    </w:p>
+    <w:p>
+      <w:pPr>
+        <w:jc w:val="both"/>
+        <w:rPr>
+          <w:sz w:val="24"/>
+          <w:szCs w:val="24"/>
+          <w:lang w:val="de-DE"/>
+        </w:rPr>
+      </w:pPr>
+      <w:r>
+        <w:rPr>
+          <w:sz w:val="24"/>
+          <w:szCs w:val="24"/>
+          <w:lang w:val="de-DE"/>
+        </w:rPr>
+        <w:t xml:space="preserve">Markdownlint ist eine Extension für die Entwicklungsumgebung Visual Studio Code, welches die Erstellung von Markdown-Dokumentation unterstützt. Es funktioniert sowohl als Style Checker, als auch als Linter, welcher der Code gegenüber einen Regelsatz analysiert. Falls </w:t>
+      </w:r>
+      <w:r>
+        <w:rPr>
+          <w:sz w:val="24"/>
+          <w:szCs w:val="24"/>
+          <w:lang w:val="de-DE"/>
+        </w:rPr>
+        <w:t>eine Regel</w:t>
+      </w:r>
+      <w:r>
+        <w:rPr>
+          <w:sz w:val="24"/>
+          <w:szCs w:val="24"/>
+          <w:lang w:val="de-DE"/>
+        </w:rPr>
+        <w:t xml:space="preserve"> verletzt wird, gibt der Linter eine </w:t>
+      </w:r>
+      <w:r>
+        <w:rPr>
+          <w:sz w:val="24"/>
+          <w:szCs w:val="24"/>
+          <w:lang w:val="de-DE"/>
+        </w:rPr>
+        <w:t>W</w:t>
+      </w:r>
+      <w:r>
+        <w:rPr>
+          <w:sz w:val="24"/>
+          <w:szCs w:val="24"/>
+          <w:lang w:val="de-DE"/>
+        </w:rPr>
+        <w:t xml:space="preserve">arnung zurück. </w:t>
+      </w:r>
+      <w:r>
+        <w:rPr>
+          <w:sz w:val="24"/>
+          <w:szCs w:val="24"/>
+          <w:lang w:val="de-DE"/>
+        </w:rPr>
+        <w:t>Die Installation der Erweiterung erfolgt direkt in VSCode über dem Extensions-Menü.</w:t>
+      </w:r>
+    </w:p>
+    <w:p>
+      <w:pPr>
+        <w:jc w:val="both"/>
+        <w:rPr>
+          <w:sz w:val="24"/>
+          <w:szCs w:val="24"/>
+          <w:lang w:val="de-DE"/>
+        </w:rPr>
+      </w:pPr>
+      <w:r>
+        <w:rPr>
+          <w:sz w:val="24"/>
+          <w:szCs w:val="24"/>
+          <w:lang w:val="de-DE"/>
+        </w:rPr>
+        <w:t xml:space="preserve">Es wird der voreingestellte Regelsatz der Extension verwendet. Obwohl diese Regelliste nicht offiziell ist, ist die Benutzung ohne Änderungen empfehlenswert. Der Grund dafür ist, dass er sich an dem „puren“ markdown-Syntax ohne HTML orientiert, was ein hoher Grad an Kompatibilität bringt. Bei Bedarf kann dieser Regelsatz erweitert, geändert oder sogar überschrieben werden. Davon wird aber abgeraten, falls </w:t>
+      </w:r>
+      <w:r>
+        <w:rPr>
+          <w:sz w:val="24"/>
+          <w:szCs w:val="24"/>
+          <w:lang w:val="de-DE"/>
+        </w:rPr>
+        <w:t xml:space="preserve">weitgehende </w:t>
+      </w:r>
+      <w:r>
+        <w:rPr>
+          <w:sz w:val="24"/>
+          <w:szCs w:val="24"/>
+          <w:lang w:val="de-DE"/>
+        </w:rPr>
+        <w:t xml:space="preserve">Kompatibilität </w:t>
+      </w:r>
+      <w:r>
+        <w:rPr>
+          <w:sz w:val="24"/>
+          <w:szCs w:val="24"/>
+          <w:lang w:val="de-DE"/>
+        </w:rPr>
+        <w:t>höher</w:t>
+      </w:r>
+      <w:r>
+        <w:rPr>
+          <w:sz w:val="24"/>
+          <w:szCs w:val="24"/>
+          <w:lang w:val="de-DE"/>
+        </w:rPr>
+        <w:t xml:space="preserve"> </w:t>
+      </w:r>
+      <w:r>
+        <w:rPr>
+          <w:sz w:val="24"/>
+          <w:szCs w:val="24"/>
+          <w:lang w:val="de-DE"/>
+        </w:rPr>
+        <w:t>priorisiert wird</w:t>
+      </w:r>
+      <w:r>
+        <w:rPr>
+          <w:sz w:val="24"/>
+          <w:szCs w:val="24"/>
+          <w:lang w:val="de-DE"/>
+        </w:rPr>
+        <w:t>.</w:t>
+      </w:r>
+      <w:r>
+        <w:rPr>
+          <w:sz w:val="24"/>
+          <w:szCs w:val="24"/>
+          <w:lang w:val="de-DE"/>
+        </w:rPr>
+        <w:t xml:space="preserve"> </w:t>
+      </w:r>
+    </w:p>
+    <w:p>
+      <w:pPr>
+        <w:jc w:val="both"/>
+        <w:rPr>
+          <w:sz w:val="24"/>
+          <w:szCs w:val="24"/>
+          <w:lang w:val="de-DE"/>
+        </w:rPr>
+      </w:pPr>
+      <w:r>
+        <w:rPr>
+          <w:sz w:val="24"/>
+          <w:szCs w:val="24"/>
+          <w:lang w:val="de-DE"/>
+        </w:rPr>
+        <w:t>D</w:t>
+      </w:r>
+      <w:r>
+        <w:rPr>
+          <w:sz w:val="24"/>
+          <w:szCs w:val="24"/>
+          <w:lang w:val="de-DE"/>
+        </w:rPr>
+        <w:t xml:space="preserve">er komplette Regelsatz </w:t>
+      </w:r>
+      <w:r>
+        <w:rPr>
+          <w:sz w:val="24"/>
+          <w:szCs w:val="24"/>
+          <w:lang w:val="de-DE"/>
+        </w:rPr>
+        <w:t xml:space="preserve">findet man unter </w:t>
+      </w:r>
+      <w:hyperlink r:id="rId7" w:history="1">
+        <w:r>
+          <w:rPr>
+            <w:rStyle w:val="Hyperlink"/>
+            <w:sz w:val="24"/>
+            <w:szCs w:val="24"/>
+            <w:lang w:val="de-DE"/>
+          </w:rPr>
+          <w:t>diesem Link</w:t>
+        </w:r>
+      </w:hyperlink>
+      <w:r>
+        <w:rPr>
+          <w:sz w:val="24"/>
+          <w:szCs w:val="24"/>
+          <w:lang w:val="de-DE"/>
+        </w:rPr>
+        <w:t>.</w:t>
+      </w:r>
+    </w:p>
+    <w:p>
+      <w:pPr>
+        <w:jc w:val="both"/>
+        <w:rPr>
+          <w:bCs/>
+          <w:sz w:val="24"/>
+          <w:szCs w:val="24"/>
+          <w:lang w:val="de-DE"/>
+        </w:rPr>
+      </w:pPr>
+      <w:r>
+        <w:rPr>
+          <w:b/>
+          <w:bCs/>
+          <w:sz w:val="24"/>
+          <w:szCs w:val="24"/>
+          <w:lang w:val="de-DE"/>
+        </w:rPr>
+        <w:t>Syntax</w:t>
+      </w:r>
+      <w:r>
+        <w:rPr>
+          <w:b/>
+          <w:bCs/>
+          <w:sz w:val="24"/>
+          <w:szCs w:val="24"/>
+          <w:lang w:val="de-DE"/>
+        </w:rPr>
+        <w:t xml:space="preserve"> – </w:t>
+      </w:r>
+      <w:r>
+        <w:rPr>
+          <w:bCs/>
+          <w:sz w:val="24"/>
+          <w:szCs w:val="24"/>
+          <w:lang w:val="de-DE"/>
+        </w:rPr>
+        <w:t xml:space="preserve">Hier beschrieben, wie man Markdown-Elemente erstellt. In der beigefügten Datei </w:t>
+      </w:r>
+      <w:r>
+        <w:rPr>
+          <w:bCs/>
+          <w:sz w:val="24"/>
+          <w:szCs w:val="24"/>
+          <w:lang w:val="de-DE"/>
+        </w:rPr>
+        <w:t>beispiel</w:t>
+      </w:r>
+      <w:r>
+        <w:rPr>
+          <w:bCs/>
+          <w:sz w:val="24"/>
+          <w:szCs w:val="24"/>
+          <w:lang w:val="de-DE"/>
+        </w:rPr>
+        <w:t>.md stehen Beispiele für alle Elemente zur Verfügung.</w:t>
+      </w:r>
+    </w:p>
+    <w:p>
+      <w:pPr>
+        <w:pStyle w:val="ListParagraph"/>
+        <w:numPr>
+          <w:ilvl w:val="0"/>
+          <w:numId w:val="3"/>
+        </w:numPr>
+        <w:jc w:val="both"/>
+        <w:rPr>
+          <w:b/>
+          <w:bCs/>
+          <w:sz w:val="24"/>
+          <w:szCs w:val="24"/>
+          <w:lang w:val="de-DE"/>
+        </w:rPr>
+      </w:pPr>
+      <w:r>
+        <w:rPr>
+          <w:b/>
+          <w:bCs/>
+          <w:sz w:val="24"/>
+          <w:szCs w:val="24"/>
+          <w:lang w:val="de-DE"/>
+        </w:rPr>
+        <w:t>Überschriften</w:t>
+      </w:r>
+      <w:r>
+        <w:rPr>
+          <w:b/>
+          <w:bCs/>
+          <w:sz w:val="24"/>
+          <w:szCs w:val="24"/>
+          <w:lang w:val="de-DE"/>
+        </w:rPr>
+        <w:tab/>
+        <w:t xml:space="preserve">- </w:t>
+      </w:r>
+      <w:r>
+        <w:rPr>
+          <w:bCs/>
+          <w:sz w:val="24"/>
+          <w:szCs w:val="24"/>
+          <w:lang w:val="de-DE"/>
+        </w:rPr>
+        <w:t xml:space="preserve">Eine Überschrift wird mit einer Raute </w:t>
+      </w:r>
+      <w:r>
+        <w:rPr>
+          <w:bCs/>
+          <w:sz w:val="24"/>
+          <w:szCs w:val="24"/>
+          <w:lang w:val="de-DE"/>
+        </w:rPr>
+        <w:t>(#)</w:t>
+      </w:r>
+      <w:r>
+        <w:rPr>
+          <w:bCs/>
+          <w:sz w:val="24"/>
+          <w:szCs w:val="24"/>
+          <w:lang w:val="de-DE"/>
+        </w:rPr>
+        <w:t xml:space="preserve"> bezeichnet. Es sind insgesamt 6 Ebenen von Überschriften verfügbar. Ein markdown-Dokument beginnt immer mit einer Überschrift der Ebene 1</w:t>
+      </w:r>
+      <w:r>
+        <w:rPr>
+          <w:bCs/>
+          <w:sz w:val="24"/>
+          <w:szCs w:val="24"/>
+          <w:lang w:val="de-DE"/>
+        </w:rPr>
+        <w:t>.</w:t>
+      </w:r>
+      <w:r>
+        <w:rPr>
+          <w:b/>
+          <w:bCs/>
+          <w:sz w:val="24"/>
+          <w:szCs w:val="24"/>
+          <w:lang w:val="de-DE"/>
+        </w:rPr>
+        <w:t xml:space="preserve"> </w:t>
+      </w:r>
+      <w:r>
+        <w:rPr>
+          <w:bCs/>
+          <w:sz w:val="24"/>
+          <w:szCs w:val="24"/>
+          <w:lang w:val="de-DE"/>
+        </w:rPr>
+        <w:t>Für die ersten 2 Ebenen existiert auch eine alternative Schreibweise.</w:t>
+      </w:r>
+    </w:p>
+    <w:p>
+      <w:pPr>
+        <w:pStyle w:val="ListParagraph"/>
+        <w:numPr>
+          <w:ilvl w:val="0"/>
+          <w:numId w:val="3"/>
+        </w:numPr>
+        <w:jc w:val="both"/>
+        <w:rPr>
+          <w:b/>
+          <w:bCs/>
+          <w:sz w:val="24"/>
+          <w:szCs w:val="24"/>
+          <w:lang w:val="de-DE"/>
+        </w:rPr>
+      </w:pPr>
+      <w:r>
+        <w:rPr>
+          <w:b/>
+          <w:bCs/>
+          <w:sz w:val="24"/>
+          <w:szCs w:val="24"/>
+          <w:lang w:val="de-DE"/>
+        </w:rPr>
+        <w:t xml:space="preserve">Fließtext – </w:t>
+      </w:r>
+      <w:r>
+        <w:rPr>
+          <w:bCs/>
+          <w:sz w:val="24"/>
+          <w:szCs w:val="24"/>
+          <w:lang w:val="de-DE"/>
+        </w:rPr>
+        <w:t xml:space="preserve">Der Fließtext wird wie eingegeben dargestellt. Ein Absatz wird mit der Eingabe einer leeren Zeile erzeugt. </w:t>
+      </w:r>
+    </w:p>
+    <w:p>
+      <w:pPr>
+        <w:pStyle w:val="ListParagraph"/>
+        <w:numPr>
+          <w:ilvl w:val="0"/>
+          <w:numId w:val="3"/>
+        </w:numPr>
+        <w:jc w:val="both"/>
+        <w:rPr>
+          <w:b/>
+          <w:bCs/>
+          <w:sz w:val="24"/>
+          <w:szCs w:val="24"/>
+          <w:lang w:val="de-DE"/>
+        </w:rPr>
+      </w:pPr>
+      <w:r>
+        <w:rPr>
+          <w:b/>
+          <w:bCs/>
+          <w:sz w:val="24"/>
+          <w:szCs w:val="24"/>
+          <w:lang w:val="de-DE"/>
+        </w:rPr>
+        <w:lastRenderedPageBreak/>
+        <w:t xml:space="preserve">Escaping – </w:t>
+      </w:r>
+      <w:r>
+        <w:rPr>
+          <w:bCs/>
+          <w:sz w:val="24"/>
+          <w:szCs w:val="24"/>
+          <w:lang w:val="de-DE"/>
+        </w:rPr>
+        <w:t xml:space="preserve">Liegen </w:t>
+      </w:r>
+      <w:r>
+        <w:rPr>
+          <w:bCs/>
+          <w:sz w:val="24"/>
+          <w:szCs w:val="24"/>
+          <w:lang w:val="de-DE"/>
+        </w:rPr>
+        <w:t>Symbole vor, welche die Formatierung bewirken, können diese mit einem Backslash (</w:t>
+      </w:r>
+      <w:r>
+        <w:rPr>
+          <w:bCs/>
+          <w:sz w:val="24"/>
+          <w:szCs w:val="24"/>
+          <w:lang w:val="de-DE"/>
+        </w:rPr>
+        <w:t>\</w:t>
+      </w:r>
+      <w:r>
+        <w:rPr>
+          <w:bCs/>
+          <w:sz w:val="24"/>
+          <w:szCs w:val="24"/>
+          <w:lang w:val="de-DE"/>
+        </w:rPr>
+        <w:t>) escaped werden. Mit einem doppelten Backslash kann man einen Backslash hinzufügen.</w:t>
+      </w:r>
+    </w:p>
+    <w:p>
+      <w:pPr>
+        <w:pStyle w:val="ListParagraph"/>
+        <w:numPr>
+          <w:ilvl w:val="0"/>
+          <w:numId w:val="3"/>
+        </w:numPr>
+        <w:jc w:val="both"/>
+        <w:rPr>
+          <w:b/>
+          <w:bCs/>
+          <w:sz w:val="24"/>
+          <w:szCs w:val="24"/>
+          <w:lang w:val="de-DE"/>
+        </w:rPr>
+      </w:pPr>
+      <w:r>
+        <w:rPr>
+          <w:b/>
+          <w:bCs/>
+          <w:sz w:val="24"/>
+          <w:szCs w:val="24"/>
+          <w:lang w:val="de-DE"/>
+        </w:rPr>
+        <w:t xml:space="preserve">Schriftart – </w:t>
+      </w:r>
+      <w:r>
+        <w:rPr>
+          <w:bCs/>
+          <w:sz w:val="24"/>
+          <w:szCs w:val="24"/>
+          <w:lang w:val="de-DE"/>
+        </w:rPr>
+        <w:t xml:space="preserve">Mit Sternen (*) oder Underscores (_) kann man den Text kursiv (*), fett (**) oder fett und </w:t>
+      </w:r>
+      <w:r>
+        <w:rPr>
+          <w:bCs/>
+          <w:sz w:val="24"/>
+          <w:szCs w:val="24"/>
+          <w:lang w:val="de-DE"/>
+        </w:rPr>
+        <w:t>kursiv (</w:t>
+      </w:r>
+      <w:r>
+        <w:rPr>
+          <w:bCs/>
+          <w:sz w:val="24"/>
+          <w:szCs w:val="24"/>
+          <w:lang w:val="de-DE"/>
+        </w:rPr>
+        <w:t xml:space="preserve">***) setzen. </w:t>
+      </w:r>
+      <w:r>
+        <w:rPr>
+          <w:bCs/>
+          <w:sz w:val="24"/>
+          <w:szCs w:val="24"/>
+          <w:lang w:val="de-DE"/>
+        </w:rPr>
+        <w:t>Die Benutzung von Sternen wird empfohlen, um Verwirrungen zu vermeiden</w:t>
+      </w:r>
+    </w:p>
+    <w:p>
+      <w:pPr>
+        <w:pStyle w:val="ListParagraph"/>
+        <w:numPr>
+          <w:ilvl w:val="0"/>
+          <w:numId w:val="3"/>
+        </w:numPr>
+        <w:jc w:val="both"/>
+        <w:rPr>
+          <w:b/>
+          <w:bCs/>
+          <w:sz w:val="24"/>
+          <w:szCs w:val="24"/>
+          <w:lang w:val="de-DE"/>
+        </w:rPr>
+      </w:pPr>
+      <w:r>
+        <w:rPr>
+          <w:b/>
+          <w:bCs/>
+          <w:sz w:val="24"/>
+          <w:szCs w:val="24"/>
+          <w:lang w:val="de-DE"/>
+        </w:rPr>
+        <w:t xml:space="preserve">Ungeordnete Listen – </w:t>
+      </w:r>
+      <w:r>
+        <w:rPr>
+          <w:bCs/>
+          <w:sz w:val="24"/>
+          <w:szCs w:val="24"/>
+          <w:lang w:val="de-DE"/>
+        </w:rPr>
+        <w:t>gibt man e</w:t>
+      </w:r>
+      <w:r>
+        <w:rPr>
+          <w:bCs/>
+          <w:sz w:val="24"/>
+          <w:szCs w:val="24"/>
+          <w:lang w:val="de-DE"/>
+        </w:rPr>
+        <w:t xml:space="preserve">in Leerzeichen nach einem Stern, kann eine ungeordnete Liste erstellt werden. </w:t>
+      </w:r>
+      <w:r>
+        <w:rPr>
+          <w:bCs/>
+          <w:sz w:val="24"/>
+          <w:szCs w:val="24"/>
+          <w:lang w:val="de-DE"/>
+        </w:rPr>
+        <w:t>Durch Einrücken kann man bis auf 5 Unterpunkte erstellen.</w:t>
+      </w:r>
+    </w:p>
+    <w:p>
+      <w:pPr>
+        <w:pStyle w:val="ListParagraph"/>
+        <w:numPr>
+          <w:ilvl w:val="0"/>
+          <w:numId w:val="3"/>
+        </w:numPr>
+        <w:jc w:val="both"/>
+        <w:rPr>
+          <w:b/>
+          <w:bCs/>
+          <w:sz w:val="24"/>
+          <w:szCs w:val="24"/>
+          <w:lang w:val="de-DE"/>
+        </w:rPr>
+      </w:pPr>
+      <w:r>
+        <w:rPr>
+          <w:b/>
+          <w:bCs/>
+          <w:sz w:val="24"/>
+          <w:szCs w:val="24"/>
+          <w:lang w:val="de-DE"/>
+        </w:rPr>
+        <w:t xml:space="preserve">Geordnete Listen – </w:t>
+      </w:r>
+      <w:r>
+        <w:rPr>
+          <w:bCs/>
+          <w:sz w:val="24"/>
+          <w:szCs w:val="24"/>
+          <w:lang w:val="de-DE"/>
+        </w:rPr>
+        <w:t>Die Eingabe einer Ziffer mit Punkt, gefolgt von einem Leerzeichen (z.B. 1.) erzeugt eine geordnete Liste. Die Nummerierung erfolgt automatisch. Es können bis 3 weitere Unterpunkte erstellt werden.</w:t>
+      </w:r>
+    </w:p>
+    <w:p>
+      <w:pPr>
+        <w:pStyle w:val="ListParagraph"/>
+        <w:numPr>
+          <w:ilvl w:val="0"/>
+          <w:numId w:val="3"/>
+        </w:numPr>
+        <w:jc w:val="both"/>
+        <w:rPr>
+          <w:b/>
+          <w:bCs/>
+          <w:sz w:val="24"/>
+          <w:szCs w:val="24"/>
+          <w:lang w:val="de-DE"/>
+        </w:rPr>
+      </w:pPr>
+      <w:r>
+        <w:rPr>
+          <w:b/>
+          <w:bCs/>
+          <w:sz w:val="24"/>
+          <w:szCs w:val="24"/>
+          <w:lang w:val="de-DE"/>
+        </w:rPr>
+        <w:t xml:space="preserve">Zitate – </w:t>
+      </w:r>
+      <w:r>
+        <w:rPr>
+          <w:bCs/>
+          <w:sz w:val="24"/>
+          <w:szCs w:val="24"/>
+          <w:lang w:val="de-DE"/>
+        </w:rPr>
+        <w:t>Das Symbol &gt; am An</w:t>
+      </w:r>
+      <w:r>
+        <w:rPr>
+          <w:bCs/>
+          <w:sz w:val="24"/>
+          <w:szCs w:val="24"/>
+          <w:lang w:val="de-DE"/>
+        </w:rPr>
+        <w:t xml:space="preserve">fang der Zeile bezeichnet ein Zitat. Er wird automatisch in einem HTML-Blockquote-Element </w:t>
+      </w:r>
+      <w:r>
+        <w:rPr>
+          <w:bCs/>
+          <w:sz w:val="24"/>
+          <w:szCs w:val="24"/>
+          <w:lang w:val="de-DE"/>
+        </w:rPr>
+        <w:t>eingepackt</w:t>
+      </w:r>
+    </w:p>
+    <w:p>
+      <w:pPr>
+        <w:pStyle w:val="ListParagraph"/>
+        <w:numPr>
+          <w:ilvl w:val="0"/>
+          <w:numId w:val="3"/>
+        </w:numPr>
+        <w:jc w:val="both"/>
+        <w:rPr>
+          <w:b/>
+          <w:bCs/>
+          <w:sz w:val="24"/>
+          <w:szCs w:val="24"/>
+          <w:lang w:val="de-DE"/>
+        </w:rPr>
+      </w:pPr>
+      <w:r>
+        <w:rPr>
+          <w:b/>
+          <w:bCs/>
+          <w:sz w:val="24"/>
+          <w:szCs w:val="24"/>
+          <w:lang w:val="de-DE"/>
+        </w:rPr>
+        <w:t>Hyperlinks</w:t>
+      </w:r>
+      <w:r>
+        <w:rPr>
+          <w:b/>
+          <w:bCs/>
+          <w:sz w:val="24"/>
+          <w:szCs w:val="24"/>
+          <w:lang w:val="de-DE"/>
+        </w:rPr>
+        <w:t xml:space="preserve"> – </w:t>
+      </w:r>
+      <w:r>
+        <w:rPr>
+          <w:bCs/>
+          <w:sz w:val="24"/>
+          <w:szCs w:val="24"/>
+          <w:lang w:val="de-DE"/>
+        </w:rPr>
+        <w:t>Man benutzt die folgende Syntax, um Hyperlinks einzubetten: [Text](URL). Der Text in den eckigen Klammern wird dann zu einem Hyperlink, der zu der URL in den einfachen Klammern weiterleitet. Optional kann nach der URL einen Titel hinzugefügt werden, welche beim Überfahren mit dem Maus angezeigt wird. Der Titel wird direkt nach der URL</w:t>
+      </w:r>
+      <w:r>
+        <w:rPr>
+          <w:bCs/>
+          <w:sz w:val="24"/>
+          <w:szCs w:val="24"/>
+          <w:lang w:val="de-DE"/>
+        </w:rPr>
+        <w:t xml:space="preserve"> in Anführungszeichen</w:t>
+      </w:r>
+      <w:bookmarkStart w:id="0" w:name="_GoBack"/>
+      <w:bookmarkEnd w:id="0"/>
+      <w:r>
+        <w:rPr>
+          <w:bCs/>
+          <w:sz w:val="24"/>
+          <w:szCs w:val="24"/>
+          <w:lang w:val="de-DE"/>
+        </w:rPr>
+        <w:t xml:space="preserve"> geschrieben, als Teiler dient ein Leerzeichen</w:t>
+      </w:r>
+    </w:p>
+    <w:p>
+      <w:pPr>
+        <w:pStyle w:val="ListParagraph"/>
+        <w:numPr>
+          <w:ilvl w:val="0"/>
+          <w:numId w:val="3"/>
+        </w:numPr>
+        <w:jc w:val="both"/>
+        <w:rPr>
+          <w:b/>
+          <w:bCs/>
+          <w:sz w:val="24"/>
+          <w:szCs w:val="24"/>
+          <w:lang w:val="de-DE"/>
+        </w:rPr>
+      </w:pPr>
+      <w:r>
+        <w:rPr>
+          <w:b/>
+          <w:bCs/>
+          <w:sz w:val="24"/>
+          <w:szCs w:val="24"/>
+          <w:lang w:val="de-DE"/>
+        </w:rPr>
+        <w:t>Quellcode</w:t>
+      </w:r>
+      <w:r>
+        <w:rPr>
+          <w:b/>
+          <w:bCs/>
+          <w:sz w:val="24"/>
+          <w:szCs w:val="24"/>
+          <w:lang w:val="de-DE"/>
+        </w:rPr>
+        <w:t xml:space="preserve"> – </w:t>
+      </w:r>
+      <w:r>
+        <w:rPr>
+          <w:bCs/>
+          <w:sz w:val="24"/>
+          <w:szCs w:val="24"/>
+          <w:lang w:val="de-DE"/>
+        </w:rPr>
+        <w:t>Wird ein Textstück mit dem</w:t>
+      </w:r>
+      <w:r>
+        <w:rPr>
+          <w:bCs/>
+          <w:sz w:val="24"/>
+          <w:szCs w:val="24"/>
+          <w:lang w:val="de-DE"/>
+        </w:rPr>
+        <w:t xml:space="preserve"> Symbol `</w:t>
+      </w:r>
+      <w:r>
+        <w:rPr>
+          <w:bCs/>
+          <w:sz w:val="24"/>
+          <w:szCs w:val="24"/>
+          <w:lang w:val="de-DE"/>
+        </w:rPr>
+        <w:t xml:space="preserve"> eingerahmt, wird dieses Text als Inline Quellcode angezeigt.  </w:t>
+      </w:r>
+    </w:p>
+    <w:p>
+      <w:pPr>
+        <w:jc w:val="both"/>
+        <w:rPr>
+          <w:b/>
+          <w:bCs/>
+          <w:sz w:val="24"/>
+          <w:szCs w:val="24"/>
+          <w:lang w:val="de-DE"/>
+        </w:rPr>
+      </w:pPr>
+    </w:p>
+    <w:p>
+      <w:pPr>
+        <w:jc w:val="both"/>
+        <w:rPr>
+          <w:b/>
+          <w:bCs/>
+          <w:sz w:val="24"/>
+          <w:szCs w:val="24"/>
+          <w:lang w:val="de-DE"/>
+        </w:rPr>
+      </w:pPr>
+      <w:r>
+        <w:rPr>
+          <w:b/>
+          <w:bCs/>
+          <w:sz w:val="24"/>
+          <w:szCs w:val="24"/>
+          <w:lang w:val="de-DE"/>
+        </w:rPr>
+        <w:t>Weitere Elemente und Beispiele findet man in der Beispielsdatei.</w:t>
+      </w:r>
+    </w:p>
+    <w:p>
+      <w:pPr>
+        <w:jc w:val="both"/>
+        <w:rPr>
+          <w:sz w:val="24"/>
+          <w:szCs w:val="24"/>
+        </w:rPr>
+      </w:pPr>
+    </w:p>
+    <w:p>
+      <w:pPr>
+        <w:jc w:val="both"/>
+        <w:rPr>
+          <w:b/>
+          <w:bCs/>
+          <w:sz w:val="24"/>
+          <w:szCs w:val="24"/>
+          <w:u w:val="single"/>
+          <w:lang w:val="de-DE"/>
+        </w:rPr>
+      </w:pPr>
+      <w:r>
+        <w:rPr>
+          <w:b/>
+          <w:bCs/>
+          <w:sz w:val="24"/>
+          <w:szCs w:val="24"/>
+          <w:u w:val="single"/>
+          <w:lang w:val="de-DE"/>
+        </w:rPr>
+        <w:t>Hilfreiche Links</w:t>
+      </w:r>
+    </w:p>
+    <w:p>
+      <w:pPr>
+        <w:pStyle w:val="ListParagraph"/>
+        <w:numPr>
+          <w:ilvl w:val="0"/>
+          <w:numId w:val="2"/>
+        </w:numPr>
+        <w:jc w:val="both"/>
+        <w:rPr>
+          <w:b/>
+          <w:bCs/>
+          <w:sz w:val="24"/>
+          <w:szCs w:val="24"/>
+          <w:u w:val="single"/>
+          <w:lang w:val="de-DE"/>
+        </w:rPr>
+      </w:pPr>
+      <w:hyperlink r:id="rId8" w:history="1">
+        <w:r>
+          <w:rPr>
+            <w:rStyle w:val="Hyperlink"/>
+            <w:sz w:val="24"/>
+            <w:szCs w:val="24"/>
+            <w:lang w:val="de-DE"/>
+          </w:rPr>
+          <w:t>Ausführliche Liste mit Editoren und Einrichtungsmöglichkeiten für Markdown</w:t>
+        </w:r>
+      </w:hyperlink>
+      <w:r>
+        <w:rPr>
+          <w:sz w:val="24"/>
+          <w:szCs w:val="24"/>
+          <w:lang w:val="de-DE"/>
+        </w:rPr>
+        <w:t xml:space="preserve"> </w:t>
+      </w:r>
+    </w:p>
+    <w:p>
+      <w:pPr>
+        <w:pStyle w:val="ListParagraph"/>
+        <w:numPr>
+          <w:ilvl w:val="0"/>
+          <w:numId w:val="2"/>
+        </w:numPr>
+        <w:jc w:val="both"/>
+        <w:rPr>
+          <w:b/>
+          <w:bCs/>
+          <w:sz w:val="24"/>
+          <w:szCs w:val="24"/>
+          <w:u w:val="single"/>
+          <w:lang w:val="de-DE"/>
+        </w:rPr>
+      </w:pPr>
+      <w:hyperlink r:id="rId9" w:history="1">
+        <w:r>
+          <w:rPr>
+            <w:rStyle w:val="Hyperlink"/>
+            <w:sz w:val="24"/>
+            <w:szCs w:val="24"/>
+            <w:lang w:val="de-DE"/>
+          </w:rPr>
+          <w:t>Markdown Cheat Sheet</w:t>
+        </w:r>
+      </w:hyperlink>
+    </w:p>
+    <w:p>
+      <w:pPr>
+        <w:pStyle w:val="ListParagraph"/>
+        <w:numPr>
+          <w:ilvl w:val="0"/>
+          <w:numId w:val="2"/>
+        </w:numPr>
+        <w:jc w:val="both"/>
+        <w:rPr>
+          <w:b/>
+          <w:bCs/>
+          <w:sz w:val="24"/>
+          <w:szCs w:val="24"/>
+          <w:u w:val="single"/>
+          <w:lang w:val="de-DE"/>
+        </w:rPr>
+      </w:pPr>
+      <w:hyperlink r:id="rId10" w:history="1">
+        <w:r>
+          <w:rPr>
+            <w:rStyle w:val="Hyperlink"/>
+            <w:sz w:val="24"/>
+            <w:szCs w:val="24"/>
+            <w:lang w:val="de-DE"/>
+          </w:rPr>
+          <w:t>Erstellung von Anchor Links mit einfachem Markdown</w:t>
+        </w:r>
+      </w:hyperlink>
+    </w:p>
+    <w:p>
+      <w:pPr>
+        <w:pStyle w:val="ListParagraph"/>
+        <w:numPr>
+          <w:ilvl w:val="0"/>
+          <w:numId w:val="2"/>
+        </w:numPr>
+        <w:jc w:val="both"/>
+        <w:rPr>
+          <w:b/>
+          <w:bCs/>
+          <w:sz w:val="24"/>
+          <w:szCs w:val="24"/>
+          <w:u w:val="single"/>
+          <w:lang w:val="de-DE"/>
+        </w:rPr>
+      </w:pPr>
+      <w:hyperlink r:id="rId11" w:anchor="tab-top" w:history="1">
+        <w:r>
+          <w:rPr>
+            <w:rStyle w:val="Hyperlink"/>
+            <w:sz w:val="24"/>
+            <w:szCs w:val="24"/>
+            <w:lang w:val="de-DE"/>
+          </w:rPr>
+          <w:t>Erstellung von Inhaltsverzeichnissen</w:t>
+        </w:r>
+      </w:hyperlink>
+    </w:p>
+    <w:p>
+      <w:pPr>
+        <w:jc w:val="both"/>
+        <w:rPr>
+          <w:b/>
+          <w:bCs/>
+          <w:sz w:val="24"/>
+          <w:szCs w:val="24"/>
+          <w:u w:val="single"/>
+          <w:lang w:val="de-DE"/>
+        </w:rPr>
+      </w:pPr>
     </w:p>
     <w:sectPr>
       <w:pgSz w:w="12240" w:h="15840"/>
@@ -651,6 +1246,119 @@
 <file path=word/numbering.xml><?xml version="1.0" encoding="utf-8"?>
 <w:numbering xmlns:wpc="http://schemas.microsoft.com/office/word/2010/wordprocessingCanvas" xmlns:cx="http://schemas.microsoft.com/office/drawing/2014/chartex" xmlns:cx1="http://schemas.microsoft.com/office/drawing/2015/9/8/chartex" xmlns:cx2="http://schemas.microsoft.com/office/drawing/2015/10/21/chartex" xmlns:cx3="http://schemas.microsoft.com/office/drawing/2016/5/9/chartex" xmlns:cx4="http://schemas.microsoft.com/office/drawing/2016/5/10/chartex" xmlns:cx5="http://schemas.microsoft.com/office/drawing/2016/5/11/chartex" xmlns:cx6="http://schemas.microsoft.com/office/drawing/2016/5/12/chartex" xmlns:cx7="http://schemas.microsoft.com/office/drawing/2016/5/13/chartex" xmlns:cx8="http://schemas.microsoft.com/office/drawing/2016/5/14/chartex" xmlns:mc="http://schemas.openxmlformats.org/markup-compatibility/2006" xmlns:aink="http://schemas.microsoft.com/office/drawing/2016/ink" xmlns:am3d="http://schemas.microsoft.com/office/drawing/2017/model3d" xmlns:o="urn:schemas-microsoft-com:office:office" xmlns:r="http://schemas.openxmlformats.org/officeDocument/2006/relationships" xmlns:m="http://schemas.openxmlformats.org/officeDocument/2006/math" xmlns:v="urn:schemas-microsoft-com:vml" xmlns:wp14="http://schemas.microsoft.com/office/word/2010/wordprocessingDrawing" xmlns:wp="http://schemas.openxmlformats.org/drawingml/2006/wordprocessingDrawing" xmlns:w10="urn:schemas-microsoft-com:office:word" xmlns:w="http://schemas.openxmlformats.org/wordprocessingml/2006/main" xmlns:w14="http://schemas.microsoft.com/office/word/2010/wordml" xmlns:w15="http://schemas.microsoft.com/office/word/2012/wordml" xmlns:w16cid="http://schemas.microsoft.com/office/word/2016/wordml/cid" xmlns:w16se="http://schemas.microsoft.com/office/word/2015/wordml/symex" xmlns:wpg="http://schemas.microsoft.com/office/word/2010/wordprocessingGroup" xmlns:wpi="http://schemas.microsoft.com/office/word/2010/wordprocessingInk" xmlns:wne="http://schemas.microsoft.com/office/word/2006/wordml" xmlns:wps="http://schemas.microsoft.com/office/word/2010/wordprocessingShape" mc:Ignorable="w14 w15 w16se w16cid wp14">
   <w:abstractNum w:abstractNumId="0" w15:restartNumberingAfterBreak="0">
+    <w:nsid w:val="302A02B3"/>
+    <w:multiLevelType w:val="hybridMultilevel"/>
+    <w:tmpl w:val="59C44546"/>
+    <w:lvl w:ilvl="0" w:tplc="04090001">
+      <w:start w:val="1"/>
+      <w:numFmt w:val="bullet"/>
+      <w:lvlText w:val=""/>
+      <w:lvlJc w:val="left"/>
+      <w:pPr>
+        <w:ind w:left="720" w:hanging="360"/>
+      </w:pPr>
+      <w:rPr>
+        <w:rFonts w:ascii="Symbol" w:hAnsi="Symbol" w:hint="default"/>
+      </w:rPr>
+    </w:lvl>
+    <w:lvl w:ilvl="1" w:tplc="04090003" w:tentative="1">
+      <w:start w:val="1"/>
+      <w:numFmt w:val="bullet"/>
+      <w:lvlText w:val="o"/>
+      <w:lvlJc w:val="left"/>
+      <w:pPr>
+        <w:ind w:left="1440" w:hanging="360"/>
+      </w:pPr>
+      <w:rPr>
+        <w:rFonts w:ascii="Courier New" w:hAnsi="Courier New" w:cs="Courier New" w:hint="default"/>
+      </w:rPr>
+    </w:lvl>
+    <w:lvl w:ilvl="2" w:tplc="04090005" w:tentative="1">
+      <w:start w:val="1"/>
+      <w:numFmt w:val="bullet"/>
+      <w:lvlText w:val=""/>
+      <w:lvlJc w:val="left"/>
+      <w:pPr>
+        <w:ind w:left="2160" w:hanging="360"/>
+      </w:pPr>
+      <w:rPr>
+        <w:rFonts w:ascii="Wingdings" w:hAnsi="Wingdings" w:hint="default"/>
+      </w:rPr>
+    </w:lvl>
+    <w:lvl w:ilvl="3" w:tplc="04090001" w:tentative="1">
+      <w:start w:val="1"/>
+      <w:numFmt w:val="bullet"/>
+      <w:lvlText w:val=""/>
+      <w:lvlJc w:val="left"/>
+      <w:pPr>
+        <w:ind w:left="2880" w:hanging="360"/>
+      </w:pPr>
+      <w:rPr>
+        <w:rFonts w:ascii="Symbol" w:hAnsi="Symbol" w:hint="default"/>
+      </w:rPr>
+    </w:lvl>
+    <w:lvl w:ilvl="4" w:tplc="04090003" w:tentative="1">
+      <w:start w:val="1"/>
+      <w:numFmt w:val="bullet"/>
+      <w:lvlText w:val="o"/>
+      <w:lvlJc w:val="left"/>
+      <w:pPr>
+        <w:ind w:left="3600" w:hanging="360"/>
+      </w:pPr>
+      <w:rPr>
+        <w:rFonts w:ascii="Courier New" w:hAnsi="Courier New" w:cs="Courier New" w:hint="default"/>
+      </w:rPr>
+    </w:lvl>
+    <w:lvl w:ilvl="5" w:tplc="04090005" w:tentative="1">
+      <w:start w:val="1"/>
+      <w:numFmt w:val="bullet"/>
+      <w:lvlText w:val=""/>
+      <w:lvlJc w:val="left"/>
+      <w:pPr>
+        <w:ind w:left="4320" w:hanging="360"/>
+      </w:pPr>
+      <w:rPr>
+        <w:rFonts w:ascii="Wingdings" w:hAnsi="Wingdings" w:hint="default"/>
+      </w:rPr>
+    </w:lvl>
+    <w:lvl w:ilvl="6" w:tplc="04090001" w:tentative="1">
+      <w:start w:val="1"/>
+      <w:numFmt w:val="bullet"/>
+      <w:lvlText w:val=""/>
+      <w:lvlJc w:val="left"/>
+      <w:pPr>
+        <w:ind w:left="5040" w:hanging="360"/>
+      </w:pPr>
+      <w:rPr>
+        <w:rFonts w:ascii="Symbol" w:hAnsi="Symbol" w:hint="default"/>
+      </w:rPr>
+    </w:lvl>
+    <w:lvl w:ilvl="7" w:tplc="04090003" w:tentative="1">
+      <w:start w:val="1"/>
+      <w:numFmt w:val="bullet"/>
+      <w:lvlText w:val="o"/>
+      <w:lvlJc w:val="left"/>
+      <w:pPr>
+        <w:ind w:left="5760" w:hanging="360"/>
+      </w:pPr>
+      <w:rPr>
+        <w:rFonts w:ascii="Courier New" w:hAnsi="Courier New" w:cs="Courier New" w:hint="default"/>
+      </w:rPr>
+    </w:lvl>
+    <w:lvl w:ilvl="8" w:tplc="04090005" w:tentative="1">
+      <w:start w:val="1"/>
+      <w:numFmt w:val="bullet"/>
+      <w:lvlText w:val=""/>
+      <w:lvlJc w:val="left"/>
+      <w:pPr>
+        <w:ind w:left="6480" w:hanging="360"/>
+      </w:pPr>
+      <w:rPr>
+        <w:rFonts w:ascii="Wingdings" w:hAnsi="Wingdings" w:hint="default"/>
+      </w:rPr>
+    </w:lvl>
+  </w:abstractNum>
+  <w:abstractNum w:abstractNumId="1" w15:restartNumberingAfterBreak="0">
     <w:nsid w:val="330D2C98"/>
     <w:multiLevelType w:val="hybridMultilevel"/>
     <w:tmpl w:val="1FDC7B50"/>
@@ -763,8 +1471,127 @@
       </w:rPr>
     </w:lvl>
   </w:abstractNum>
+  <w:abstractNum w:abstractNumId="2" w15:restartNumberingAfterBreak="0">
+    <w:nsid w:val="44326A74"/>
+    <w:multiLevelType w:val="hybridMultilevel"/>
+    <w:tmpl w:val="5E72D18C"/>
+    <w:lvl w:ilvl="0" w:tplc="04090001">
+      <w:start w:val="1"/>
+      <w:numFmt w:val="bullet"/>
+      <w:lvlText w:val=""/>
+      <w:lvlJc w:val="left"/>
+      <w:pPr>
+        <w:ind w:left="720" w:hanging="360"/>
+      </w:pPr>
+      <w:rPr>
+        <w:rFonts w:ascii="Symbol" w:hAnsi="Symbol" w:hint="default"/>
+      </w:rPr>
+    </w:lvl>
+    <w:lvl w:ilvl="1" w:tplc="04090003" w:tentative="1">
+      <w:start w:val="1"/>
+      <w:numFmt w:val="bullet"/>
+      <w:lvlText w:val="o"/>
+      <w:lvlJc w:val="left"/>
+      <w:pPr>
+        <w:ind w:left="1440" w:hanging="360"/>
+      </w:pPr>
+      <w:rPr>
+        <w:rFonts w:ascii="Courier New" w:hAnsi="Courier New" w:cs="Courier New" w:hint="default"/>
+      </w:rPr>
+    </w:lvl>
+    <w:lvl w:ilvl="2" w:tplc="04090005" w:tentative="1">
+      <w:start w:val="1"/>
+      <w:numFmt w:val="bullet"/>
+      <w:lvlText w:val=""/>
+      <w:lvlJc w:val="left"/>
+      <w:pPr>
+        <w:ind w:left="2160" w:hanging="360"/>
+      </w:pPr>
+      <w:rPr>
+        <w:rFonts w:ascii="Wingdings" w:hAnsi="Wingdings" w:hint="default"/>
+      </w:rPr>
+    </w:lvl>
+    <w:lvl w:ilvl="3" w:tplc="04090001" w:tentative="1">
+      <w:start w:val="1"/>
+      <w:numFmt w:val="bullet"/>
+      <w:lvlText w:val=""/>
+      <w:lvlJc w:val="left"/>
+      <w:pPr>
+        <w:ind w:left="2880" w:hanging="360"/>
+      </w:pPr>
+      <w:rPr>
+        <w:rFonts w:ascii="Symbol" w:hAnsi="Symbol" w:hint="default"/>
+      </w:rPr>
+    </w:lvl>
+    <w:lvl w:ilvl="4" w:tplc="04090003" w:tentative="1">
+      <w:start w:val="1"/>
+      <w:numFmt w:val="bullet"/>
+      <w:lvlText w:val="o"/>
+      <w:lvlJc w:val="left"/>
+      <w:pPr>
+        <w:ind w:left="3600" w:hanging="360"/>
+      </w:pPr>
+      <w:rPr>
+        <w:rFonts w:ascii="Courier New" w:hAnsi="Courier New" w:cs="Courier New" w:hint="default"/>
+      </w:rPr>
+    </w:lvl>
+    <w:lvl w:ilvl="5" w:tplc="04090005" w:tentative="1">
+      <w:start w:val="1"/>
+      <w:numFmt w:val="bullet"/>
+      <w:lvlText w:val=""/>
+      <w:lvlJc w:val="left"/>
+      <w:pPr>
+        <w:ind w:left="4320" w:hanging="360"/>
+      </w:pPr>
+      <w:rPr>
+        <w:rFonts w:ascii="Wingdings" w:hAnsi="Wingdings" w:hint="default"/>
+      </w:rPr>
+    </w:lvl>
+    <w:lvl w:ilvl="6" w:tplc="04090001" w:tentative="1">
+      <w:start w:val="1"/>
+      <w:numFmt w:val="bullet"/>
+      <w:lvlText w:val=""/>
+      <w:lvlJc w:val="left"/>
+      <w:pPr>
+        <w:ind w:left="5040" w:hanging="360"/>
+      </w:pPr>
+      <w:rPr>
+        <w:rFonts w:ascii="Symbol" w:hAnsi="Symbol" w:hint="default"/>
+      </w:rPr>
+    </w:lvl>
+    <w:lvl w:ilvl="7" w:tplc="04090003" w:tentative="1">
+      <w:start w:val="1"/>
+      <w:numFmt w:val="bullet"/>
+      <w:lvlText w:val="o"/>
+      <w:lvlJc w:val="left"/>
+      <w:pPr>
+        <w:ind w:left="5760" w:hanging="360"/>
+      </w:pPr>
+      <w:rPr>
+        <w:rFonts w:ascii="Courier New" w:hAnsi="Courier New" w:cs="Courier New" w:hint="default"/>
+      </w:rPr>
+    </w:lvl>
+    <w:lvl w:ilvl="8" w:tplc="04090005" w:tentative="1">
+      <w:start w:val="1"/>
+      <w:numFmt w:val="bullet"/>
+      <w:lvlText w:val=""/>
+      <w:lvlJc w:val="left"/>
+      <w:pPr>
+        <w:ind w:left="6480" w:hanging="360"/>
+      </w:pPr>
+      <w:rPr>
+        <w:rFonts w:ascii="Wingdings" w:hAnsi="Wingdings" w:hint="default"/>
+      </w:rPr>
+    </w:lvl>
+  </w:abstractNum>
   <w:num w:numId="1">
+    <w:abstractNumId w:val="1"/>
+  </w:num>
+  <w:num w:numId="2">
     <w:abstractNumId w:val="0"/>
+  </w:num>
+  <w:num w:numId="3">
+    <w:abstractNumId w:val="2"/>
   </w:num>
 </w:numbering>
 </file>

</xml_diff>